<commit_message>
Update Freeman Katherine Resume .docx
</commit_message>
<xml_diff>
--- a/docs/Freeman Katherine Resume .docx
+++ b/docs/Freeman Katherine Resume .docx
@@ -47,8 +47,6 @@
         </w:rPr>
         <w:t>7 Landau Lane Merrimac, MA 01860</w:t>
       </w:r>
-      <w:bookmarkStart w:id="0" w:name="_GoBack"/>
-      <w:bookmarkEnd w:id="0"/>
     </w:p>
     <w:p>
       <w:pPr>
@@ -107,29 +105,6 @@
     </w:p>
     <w:p>
       <w:pPr>
-        <w:jc w:val="center"/>
-        <w:outlineLvl w:val="0"/>
-        <w:rPr>
-          <w:rFonts w:ascii="Tahoma" w:eastAsia="Times New Roman" w:hAnsi="Tahoma" w:cs="Tahoma"/>
-          <w:color w:val="auto"/>
-          <w:sz w:val="18"/>
-          <w:szCs w:val="18"/>
-        </w:rPr>
-      </w:pPr>
-      <w:hyperlink r:id="rId10" w:history="1">
-        <w:r>
-          <w:rPr>
-            <w:rStyle w:val="Hyperlink"/>
-            <w:rFonts w:ascii="Tahoma" w:hAnsi="Tahoma" w:cs="Tahoma"/>
-            <w:sz w:val="18"/>
-            <w:szCs w:val="18"/>
-          </w:rPr>
-          <w:t>https://kfreeman14.github.io/portfolio/</w:t>
-        </w:r>
-      </w:hyperlink>
-    </w:p>
-    <w:p>
-      <w:pPr>
         <w:pBdr>
           <w:bottom w:val="single" w:sz="4" w:space="1" w:color="auto"/>
         </w:pBdr>
@@ -346,7 +321,7 @@
           <w:sz w:val="18"/>
           <w:szCs w:val="18"/>
         </w:rPr>
-        <w:t>4.0</w:t>
+        <w:t>3.86</w:t>
       </w:r>
     </w:p>
     <w:p>
@@ -967,7 +942,6 @@
         <w:tab/>
         <w:t xml:space="preserve"> </w:t>
       </w:r>
-      <w:proofErr w:type="gramStart"/>
       <w:r>
         <w:rPr>
           <w:rFonts w:ascii="Tahoma" w:hAnsi="Tahoma" w:cs="Tahoma"/>
@@ -989,7 +963,6 @@
         </w:rPr>
         <w:tab/>
       </w:r>
-      <w:proofErr w:type="gramEnd"/>
       <w:r>
         <w:rPr>
           <w:rFonts w:ascii="Tahoma" w:hAnsi="Tahoma" w:cs="Tahoma"/>
@@ -998,7 +971,7 @@
           <w:sz w:val="18"/>
           <w:szCs w:val="18"/>
         </w:rPr>
-        <w:tab/>
+        <w:t xml:space="preserve">      </w:t>
       </w:r>
       <w:r>
         <w:rPr>
@@ -1008,6 +981,16 @@
           <w:sz w:val="18"/>
           <w:szCs w:val="18"/>
         </w:rPr>
+        <w:t>Summer</w:t>
+      </w:r>
+      <w:r>
+        <w:rPr>
+          <w:rFonts w:ascii="Tahoma" w:hAnsi="Tahoma" w:cs="Tahoma"/>
+          <w:i/>
+          <w:iCs/>
+          <w:sz w:val="18"/>
+          <w:szCs w:val="18"/>
+        </w:rPr>
         <w:t xml:space="preserve"> </w:t>
       </w:r>
       <w:r>
@@ -1018,7 +1001,7 @@
           <w:sz w:val="18"/>
           <w:szCs w:val="18"/>
         </w:rPr>
-        <w:t>Summer</w:t>
+        <w:t>2019</w:t>
       </w:r>
       <w:r>
         <w:rPr>
@@ -1028,17 +1011,7 @@
           <w:sz w:val="18"/>
           <w:szCs w:val="18"/>
         </w:rPr>
-        <w:t xml:space="preserve"> </w:t>
-      </w:r>
-      <w:r>
-        <w:rPr>
-          <w:rFonts w:ascii="Tahoma" w:hAnsi="Tahoma" w:cs="Tahoma"/>
-          <w:i/>
-          <w:iCs/>
-          <w:sz w:val="18"/>
-          <w:szCs w:val="18"/>
-        </w:rPr>
-        <w:t>2019</w:t>
+        <w:t>-Present</w:t>
       </w:r>
       <w:r>
         <w:rPr>
@@ -2418,16 +2391,43 @@
           <w:sz w:val="18"/>
           <w:szCs w:val="18"/>
         </w:rPr>
-        <w:t xml:space="preserve">  </w:t>
-      </w:r>
-      <w:r>
-        <w:rPr>
-          <w:rFonts w:ascii="Tahoma" w:hAnsi="Tahoma" w:cs="Tahoma"/>
-          <w:i/>
-          <w:sz w:val="18"/>
-          <w:szCs w:val="18"/>
-        </w:rPr>
-        <w:t xml:space="preserve">Fall 2016 – Present </w:t>
+        <w:t xml:space="preserve"> </w:t>
+      </w:r>
+      <w:r>
+        <w:rPr>
+          <w:rFonts w:ascii="Tahoma" w:hAnsi="Tahoma" w:cs="Tahoma"/>
+          <w:i/>
+          <w:sz w:val="18"/>
+          <w:szCs w:val="18"/>
+        </w:rPr>
+        <w:t>Fall 2016</w:t>
+      </w:r>
+      <w:r>
+        <w:rPr>
+          <w:rFonts w:ascii="Tahoma" w:hAnsi="Tahoma" w:cs="Tahoma"/>
+          <w:i/>
+          <w:sz w:val="18"/>
+          <w:szCs w:val="18"/>
+        </w:rPr>
+        <w:t>-</w:t>
+      </w:r>
+      <w:r>
+        <w:rPr>
+          <w:rFonts w:ascii="Tahoma" w:hAnsi="Tahoma" w:cs="Tahoma"/>
+          <w:i/>
+          <w:sz w:val="18"/>
+          <w:szCs w:val="18"/>
+        </w:rPr>
+        <w:t>May 2019</w:t>
+      </w:r>
+      <w:r>
+        <w:rPr>
+          <w:rFonts w:ascii="Tahoma" w:hAnsi="Tahoma" w:cs="Tahoma"/>
+          <w:i/>
+          <w:sz w:val="18"/>
+          <w:szCs w:val="18"/>
+        </w:rPr>
+        <w:t xml:space="preserve"> </w:t>
       </w:r>
     </w:p>
     <w:p>
@@ -2538,25 +2538,25 @@
           <w:szCs w:val="18"/>
         </w:rPr>
         <w:tab/>
-        <w:t xml:space="preserve">        </w:t>
-      </w:r>
-      <w:r>
-        <w:rPr>
-          <w:rFonts w:ascii="Tahoma" w:hAnsi="Tahoma" w:cs="Tahoma"/>
-          <w:i/>
-          <w:sz w:val="18"/>
-          <w:szCs w:val="18"/>
-        </w:rPr>
-        <w:t>Spring 2018- Present</w:t>
-      </w:r>
-      <w:r>
-        <w:rPr>
-          <w:rFonts w:ascii="Tahoma" w:hAnsi="Tahoma" w:cs="Tahoma"/>
-          <w:i/>
-          <w:sz w:val="18"/>
-          <w:szCs w:val="18"/>
-        </w:rPr>
-        <w:tab/>
+        <w:t xml:space="preserve">      </w:t>
+      </w:r>
+      <w:r>
+        <w:rPr>
+          <w:rFonts w:ascii="Tahoma" w:hAnsi="Tahoma" w:cs="Tahoma"/>
+          <w:i/>
+          <w:sz w:val="18"/>
+          <w:szCs w:val="18"/>
+        </w:rPr>
+        <w:t>Spring 2018</w:t>
+      </w:r>
+      <w:r>
+        <w:rPr>
+          <w:rFonts w:ascii="Tahoma" w:hAnsi="Tahoma" w:cs="Tahoma"/>
+          <w:i/>
+          <w:sz w:val="18"/>
+          <w:szCs w:val="18"/>
+        </w:rPr>
+        <w:t>-May 2019</w:t>
       </w:r>
     </w:p>
     <w:p>
@@ -2818,36 +2818,28 @@
           <w:szCs w:val="20"/>
         </w:rPr>
         <w:tab/>
-      </w:r>
-      <w:r>
-        <w:rPr>
-          <w:rFonts w:ascii="Tahoma" w:hAnsi="Tahoma" w:cs="Tahoma"/>
-          <w:b/>
+        <w:t xml:space="preserve">           </w:t>
+      </w:r>
+      <w:bookmarkStart w:id="0" w:name="_GoBack"/>
+      <w:bookmarkEnd w:id="0"/>
+      <w:r>
+        <w:rPr>
+          <w:rFonts w:ascii="Tahoma" w:hAnsi="Tahoma" w:cs="Tahoma"/>
+          <w:i/>
           <w:color w:val="auto"/>
           <w:sz w:val="18"/>
           <w:szCs w:val="20"/>
         </w:rPr>
-        <w:tab/>
-      </w:r>
-      <w:r>
-        <w:rPr>
-          <w:rFonts w:ascii="Tahoma" w:hAnsi="Tahoma" w:cs="Tahoma"/>
-          <w:b/>
-          <w:color w:val="auto"/>
-          <w:sz w:val="18"/>
-          <w:szCs w:val="20"/>
-        </w:rPr>
-        <w:tab/>
-      </w:r>
-      <w:r>
-        <w:rPr>
-          <w:rFonts w:ascii="Tahoma" w:hAnsi="Tahoma" w:cs="Tahoma"/>
-          <w:i/>
-          <w:color w:val="auto"/>
-          <w:sz w:val="18"/>
-          <w:szCs w:val="20"/>
-        </w:rPr>
         <w:t>Fall 2018</w:t>
+      </w:r>
+      <w:r>
+        <w:rPr>
+          <w:rFonts w:ascii="Tahoma" w:hAnsi="Tahoma" w:cs="Tahoma"/>
+          <w:i/>
+          <w:sz w:val="18"/>
+          <w:szCs w:val="18"/>
+        </w:rPr>
+        <w:t>-May 2019</w:t>
       </w:r>
     </w:p>
     <w:p>
@@ -3226,7 +3218,6 @@
         </w:rPr>
         <w:t xml:space="preserve">a </w:t>
       </w:r>
-      <w:proofErr w:type="gramStart"/>
       <w:r>
         <w:rPr>
           <w:rFonts w:ascii="Tahoma" w:hAnsi="Tahoma" w:cs="Tahoma"/>
@@ -3234,17 +3225,7 @@
           <w:sz w:val="18"/>
           <w:szCs w:val="20"/>
         </w:rPr>
-        <w:t>low income</w:t>
-      </w:r>
-      <w:proofErr w:type="gramEnd"/>
-      <w:r>
-        <w:rPr>
-          <w:rFonts w:ascii="Tahoma" w:hAnsi="Tahoma" w:cs="Tahoma"/>
-          <w:color w:val="auto"/>
-          <w:sz w:val="18"/>
-          <w:szCs w:val="20"/>
-        </w:rPr>
-        <w:t xml:space="preserve"> </w:t>
+        <w:t xml:space="preserve">low income </w:t>
       </w:r>
       <w:r>
         <w:rPr>
@@ -3583,7 +3564,7 @@
       </w:r>
     </w:p>
     <w:sectPr>
-      <w:headerReference w:type="first" r:id="rId11"/>
+      <w:headerReference w:type="first" r:id="rId10"/>
       <w:type w:val="continuous"/>
       <w:pgSz w:w="12240" w:h="15840"/>
       <w:pgMar w:top="1080" w:right="1080" w:bottom="1080" w:left="1080" w:header="590" w:footer="720" w:gutter="0"/>
@@ -8705,7 +8686,7 @@
 </file>
 
 <file path=customXml/itemProps1.xml><?xml version="1.0" encoding="utf-8"?>
-<ds:datastoreItem xmlns:ds="http://schemas.openxmlformats.org/officeDocument/2006/customXml" ds:itemID="{5FDD8393-CECA-4DDD-83FC-314607410743}">
+<ds:datastoreItem xmlns:ds="http://schemas.openxmlformats.org/officeDocument/2006/customXml" ds:itemID="{AF7C937E-ED01-4D9A-84B6-714A16C16247}">
   <ds:schemaRefs>
     <ds:schemaRef ds:uri="http://schemas.openxmlformats.org/officeDocument/2006/bibliography"/>
   </ds:schemaRefs>

</xml_diff>